<commit_message>
Nicolas.J-Complemento del taller, puntos 1.
</commit_message>
<xml_diff>
--- a/Comparación Ejecución de Pruebas.docx
+++ b/Comparación Ejecución de Pruebas.docx
@@ -7,6 +7,56 @@
         <w:pBdr>
           <w:bottom w:val="single" w:sz="12" w:space="1" w:color="auto"/>
         </w:pBdr>
+        <w:spacing w:after="0"/>
+        <w:jc w:val="right"/>
+        <w:rPr>
+          <w:b/>
+        </w:rPr>
+      </w:pPr>
+      <w:r>
+        <w:rPr>
+          <w:b/>
+        </w:rPr>
+        <w:t>Laura Daniela Chac</w:t>
+      </w:r>
+      <w:r>
+        <w:rPr>
+          <w:b/>
+          <w:lang w:val="es-MX"/>
+        </w:rPr>
+        <w:t>ón Hernández</w:t>
+      </w:r>
+      <w:r>
+        <w:rPr>
+          <w:b/>
+        </w:rPr>
+        <w:t xml:space="preserve"> </w:t>
+      </w:r>
+      <w:r>
+        <w:rPr>
+          <w:b/>
+        </w:rPr>
+        <w:t>–</w:t>
+      </w:r>
+      <w:r>
+        <w:rPr>
+          <w:b/>
+        </w:rPr>
+        <w:t xml:space="preserve"> </w:t>
+      </w:r>
+      <w:r>
+        <w:rPr>
+          <w:b/>
+        </w:rPr>
+        <w:t>201910858</w:t>
+      </w:r>
+    </w:p>
+    <w:p>
+      <w:pPr>
+        <w:pBdr>
+          <w:bottom w:val="single" w:sz="12" w:space="1" w:color="auto"/>
+        </w:pBdr>
+        <w:spacing w:after="0"/>
         <w:jc w:val="right"/>
         <w:rPr>
           <w:b/>
@@ -17,41 +67,13 @@
         <w:rPr>
           <w:b/>
         </w:rPr>
-        <w:t xml:space="preserve">Laura Daniela </w:t>
-      </w:r>
-      <w:proofErr w:type="spellStart"/>
-      <w:r>
-        <w:rPr>
-          <w:b/>
-        </w:rPr>
-        <w:t>Chac</w:t>
-      </w:r>
-      <w:r>
-        <w:rPr>
-          <w:b/>
-          <w:lang w:val="es-MX"/>
-        </w:rPr>
-        <w:t>ón</w:t>
-      </w:r>
-      <w:proofErr w:type="spellEnd"/>
-      <w:r>
-        <w:rPr>
-          <w:b/>
-          <w:lang w:val="es-MX"/>
-        </w:rPr>
-        <w:t xml:space="preserve"> Hernández</w:t>
+        <w:t xml:space="preserve">Esteban Nicolas Jiménez Sáenz - </w:t>
       </w:r>
       <w:r>
         <w:rPr>
           <w:b/>
         </w:rPr>
-        <w:t xml:space="preserve"> - </w:t>
-      </w:r>
-      <w:r>
-        <w:rPr>
-          <w:b/>
-        </w:rPr>
-        <w:t>201910858</w:t>
+        <w:t>201610710</w:t>
       </w:r>
       <w:r>
         <w:rPr>
@@ -83,7 +105,7 @@
     </w:p>
     <w:p>
       <w:pPr>
-        <w:pStyle w:val="Heading1"/>
+        <w:pStyle w:val="Ttulo1"/>
         <w:jc w:val="center"/>
       </w:pPr>
       <w:r>
@@ -92,7 +114,7 @@
     </w:p>
     <w:p>
       <w:pPr>
-        <w:pStyle w:val="Heading2"/>
+        <w:pStyle w:val="Ttulo2"/>
         <w:numPr>
           <w:ilvl w:val="0"/>
           <w:numId w:val="5"/>
@@ -106,18 +128,18 @@
       <w:r>
         <w:t xml:space="preserve">La </w:t>
       </w:r>
-      <w:proofErr w:type="spellStart"/>
       <w:r>
-        <w:t>url</w:t>
+        <w:t>URL</w:t>
       </w:r>
-      <w:proofErr w:type="spellEnd"/>
+      <w:bookmarkStart w:id="0" w:name="_GoBack"/>
+      <w:bookmarkEnd w:id="0"/>
       <w:r>
         <w:t xml:space="preserve"> del repositorio donde se encuentra alojado el código del taller es: </w:t>
       </w:r>
       <w:hyperlink r:id="rId11" w:history="1">
         <w:r>
           <w:rPr>
-            <w:rStyle w:val="Hyperlink"/>
+            <w:rStyle w:val="Hipervnculo"/>
           </w:rPr>
           <w:t>https://github.com/lawchacon/Taller3</w:t>
         </w:r>
@@ -125,40 +147,34 @@
       <w:r>
         <w:t xml:space="preserve"> </w:t>
       </w:r>
-      <w:bookmarkStart w:id="0" w:name="_GoBack"/>
-      <w:bookmarkEnd w:id="0"/>
     </w:p>
     <w:p>
       <w:pPr>
-        <w:pStyle w:val="Heading2"/>
+        <w:pStyle w:val="Ttulo2"/>
         <w:numPr>
           <w:ilvl w:val="0"/>
           <w:numId w:val="5"/>
         </w:numPr>
       </w:pPr>
-      <w:proofErr w:type="spellStart"/>
       <w:r>
         <w:t>Cypress</w:t>
       </w:r>
-      <w:proofErr w:type="spellEnd"/>
     </w:p>
     <w:p>
       <w:pPr>
-        <w:pStyle w:val="Heading3"/>
+        <w:pStyle w:val="Ttulo3"/>
         <w:numPr>
           <w:ilvl w:val="1"/>
           <w:numId w:val="5"/>
         </w:numPr>
       </w:pPr>
-      <w:proofErr w:type="spellStart"/>
       <w:r>
         <w:t>Headful</w:t>
       </w:r>
-      <w:proofErr w:type="spellEnd"/>
     </w:p>
     <w:tbl>
       <w:tblPr>
-        <w:tblStyle w:val="PlainTable5"/>
+        <w:tblStyle w:val="Tablanormal5"/>
         <w:tblW w:w="4724" w:type="dxa"/>
         <w:tblInd w:w="420" w:type="dxa"/>
         <w:tblLook w:val="04A0" w:firstRow="1" w:lastRow="0" w:firstColumn="1" w:lastColumn="0" w:noHBand="0" w:noVBand="1"/>
@@ -275,7 +291,6 @@
                 <w:lang w:val="en-US"/>
               </w:rPr>
             </w:pPr>
-            <w:proofErr w:type="spellStart"/>
             <w:r>
               <w:rPr>
                 <w:rFonts w:ascii="Calibri" w:eastAsia="Times New Roman" w:hAnsi="Calibri" w:cs="Calibri"/>
@@ -284,7 +299,6 @@
               </w:rPr>
               <w:t>Tiempo</w:t>
             </w:r>
-            <w:proofErr w:type="spellEnd"/>
             <w:r>
               <w:rPr>
                 <w:rFonts w:ascii="Calibri" w:eastAsia="Times New Roman" w:hAnsi="Calibri" w:cs="Calibri"/>
@@ -2490,22 +2504,20 @@
     <w:p/>
     <w:p>
       <w:pPr>
-        <w:pStyle w:val="Heading3"/>
+        <w:pStyle w:val="Ttulo3"/>
         <w:numPr>
           <w:ilvl w:val="1"/>
           <w:numId w:val="5"/>
         </w:numPr>
       </w:pPr>
-      <w:proofErr w:type="spellStart"/>
       <w:r>
         <w:t>Headless</w:t>
       </w:r>
-      <w:proofErr w:type="spellEnd"/>
     </w:p>
     <w:p/>
     <w:tbl>
       <w:tblPr>
-        <w:tblStyle w:val="PlainTable5"/>
+        <w:tblStyle w:val="Tablanormal5"/>
         <w:tblW w:w="5313" w:type="dxa"/>
         <w:tblLook w:val="04A0" w:firstRow="1" w:lastRow="0" w:firstColumn="1" w:lastColumn="0" w:noHBand="0" w:noVBand="1"/>
       </w:tblPr>
@@ -2619,7 +2631,6 @@
                 <w:lang w:val="en-US"/>
               </w:rPr>
             </w:pPr>
-            <w:proofErr w:type="spellStart"/>
             <w:r>
               <w:rPr>
                 <w:rFonts w:ascii="Calibri" w:eastAsia="Times New Roman" w:hAnsi="Calibri" w:cs="Calibri"/>
@@ -2628,7 +2639,6 @@
               </w:rPr>
               <w:t>Tiempo</w:t>
             </w:r>
-            <w:proofErr w:type="spellEnd"/>
             <w:r>
               <w:rPr>
                 <w:rFonts w:ascii="Calibri" w:eastAsia="Times New Roman" w:hAnsi="Calibri" w:cs="Calibri"/>
@@ -3425,6 +3435,7 @@
                 <w:color w:val="000000"/>
                 <w:lang w:val="en-US"/>
               </w:rPr>
+              <w:lastRenderedPageBreak/>
               <w:t>8</w:t>
             </w:r>
           </w:p>
@@ -3534,7 +3545,6 @@
                 <w:color w:val="000000"/>
                 <w:lang w:val="en-US"/>
               </w:rPr>
-              <w:lastRenderedPageBreak/>
               <w:t>9</w:t>
             </w:r>
           </w:p>
@@ -4814,7 +4824,7 @@
     </w:tbl>
     <w:p>
       <w:pPr>
-        <w:pStyle w:val="Heading3"/>
+        <w:pStyle w:val="Ttulo3"/>
         <w:numPr>
           <w:ilvl w:val="1"/>
           <w:numId w:val="5"/>
@@ -4853,7 +4863,7 @@
     </w:p>
     <w:p>
       <w:pPr>
-        <w:pStyle w:val="Heading3"/>
+        <w:pStyle w:val="Ttulo3"/>
         <w:numPr>
           <w:ilvl w:val="1"/>
           <w:numId w:val="5"/>
@@ -4893,7 +4903,7 @@
     </w:p>
     <w:p>
       <w:pPr>
-        <w:pStyle w:val="Heading3"/>
+        <w:pStyle w:val="Ttulo3"/>
         <w:numPr>
           <w:ilvl w:val="1"/>
           <w:numId w:val="5"/>
@@ -4940,38 +4950,34 @@
     </w:p>
     <w:p>
       <w:pPr>
-        <w:pStyle w:val="Heading2"/>
+        <w:pStyle w:val="Ttulo2"/>
         <w:numPr>
           <w:ilvl w:val="0"/>
           <w:numId w:val="5"/>
         </w:numPr>
       </w:pPr>
-      <w:proofErr w:type="spellStart"/>
       <w:r>
         <w:t>P</w:t>
       </w:r>
       <w:r>
         <w:t>rotractor</w:t>
       </w:r>
-      <w:proofErr w:type="spellEnd"/>
     </w:p>
     <w:p>
       <w:pPr>
-        <w:pStyle w:val="Heading3"/>
+        <w:pStyle w:val="Ttulo3"/>
         <w:numPr>
           <w:ilvl w:val="1"/>
           <w:numId w:val="5"/>
         </w:numPr>
       </w:pPr>
-      <w:proofErr w:type="spellStart"/>
       <w:r>
         <w:t>Headful</w:t>
       </w:r>
-      <w:proofErr w:type="spellEnd"/>
     </w:p>
     <w:tbl>
       <w:tblPr>
-        <w:tblStyle w:val="PlainTable5"/>
+        <w:tblStyle w:val="Tablanormal5"/>
         <w:tblW w:w="5055" w:type="dxa"/>
         <w:tblLook w:val="04A0" w:firstRow="1" w:lastRow="0" w:firstColumn="1" w:lastColumn="0" w:noHBand="0" w:noVBand="1"/>
       </w:tblPr>
@@ -5085,7 +5091,6 @@
                 <w:lang w:val="en-US"/>
               </w:rPr>
             </w:pPr>
-            <w:proofErr w:type="spellStart"/>
             <w:r>
               <w:rPr>
                 <w:rFonts w:ascii="Calibri" w:eastAsia="Times New Roman" w:hAnsi="Calibri" w:cs="Calibri"/>
@@ -5094,7 +5099,6 @@
               </w:rPr>
               <w:t>Tiempo</w:t>
             </w:r>
-            <w:proofErr w:type="spellEnd"/>
             <w:r>
               <w:rPr>
                 <w:rFonts w:ascii="Calibri" w:eastAsia="Times New Roman" w:hAnsi="Calibri" w:cs="Calibri"/>
@@ -7281,21 +7285,19 @@
     <w:p/>
     <w:p>
       <w:pPr>
-        <w:pStyle w:val="Heading3"/>
+        <w:pStyle w:val="Ttulo3"/>
         <w:numPr>
           <w:ilvl w:val="1"/>
           <w:numId w:val="5"/>
         </w:numPr>
       </w:pPr>
-      <w:proofErr w:type="spellStart"/>
       <w:r>
         <w:t>Headless</w:t>
       </w:r>
-      <w:proofErr w:type="spellEnd"/>
     </w:p>
     <w:tbl>
       <w:tblPr>
-        <w:tblStyle w:val="PlainTable5"/>
+        <w:tblStyle w:val="Tablanormal5"/>
         <w:tblW w:w="5234" w:type="dxa"/>
         <w:tblLook w:val="04A0" w:firstRow="1" w:lastRow="0" w:firstColumn="1" w:lastColumn="0" w:noHBand="0" w:noVBand="1"/>
       </w:tblPr>
@@ -7409,7 +7411,6 @@
                 <w:lang w:val="en-US"/>
               </w:rPr>
             </w:pPr>
-            <w:proofErr w:type="spellStart"/>
             <w:r>
               <w:rPr>
                 <w:rFonts w:ascii="Calibri" w:eastAsia="Times New Roman" w:hAnsi="Calibri" w:cs="Calibri"/>
@@ -7418,7 +7419,6 @@
               </w:rPr>
               <w:t>Tiempo</w:t>
             </w:r>
-            <w:proofErr w:type="spellEnd"/>
             <w:r>
               <w:rPr>
                 <w:rFonts w:ascii="Calibri" w:eastAsia="Times New Roman" w:hAnsi="Calibri" w:cs="Calibri"/>
@@ -9623,7 +9623,7 @@
     </w:tbl>
     <w:p>
       <w:pPr>
-        <w:pStyle w:val="Heading3"/>
+        <w:pStyle w:val="Ttulo3"/>
         <w:numPr>
           <w:ilvl w:val="1"/>
           <w:numId w:val="5"/>
@@ -9662,7 +9662,7 @@
     </w:p>
     <w:p>
       <w:pPr>
-        <w:pStyle w:val="Heading3"/>
+        <w:pStyle w:val="Ttulo3"/>
         <w:numPr>
           <w:ilvl w:val="1"/>
           <w:numId w:val="5"/>
@@ -9700,7 +9700,7 @@
     </w:p>
     <w:p>
       <w:pPr>
-        <w:pStyle w:val="Heading3"/>
+        <w:pStyle w:val="Ttulo3"/>
         <w:numPr>
           <w:ilvl w:val="1"/>
           <w:numId w:val="5"/>
@@ -9739,35 +9739,31 @@
     </w:p>
     <w:p>
       <w:pPr>
-        <w:pStyle w:val="Heading2"/>
+        <w:pStyle w:val="Ttulo2"/>
         <w:numPr>
           <w:ilvl w:val="0"/>
           <w:numId w:val="5"/>
         </w:numPr>
       </w:pPr>
-      <w:proofErr w:type="spellStart"/>
       <w:r>
         <w:t>Puppeteer</w:t>
       </w:r>
-      <w:proofErr w:type="spellEnd"/>
     </w:p>
     <w:p>
       <w:pPr>
-        <w:pStyle w:val="Heading3"/>
+        <w:pStyle w:val="Ttulo3"/>
         <w:numPr>
           <w:ilvl w:val="1"/>
           <w:numId w:val="5"/>
         </w:numPr>
       </w:pPr>
-      <w:proofErr w:type="spellStart"/>
       <w:r>
         <w:t>Headful</w:t>
       </w:r>
-      <w:proofErr w:type="spellEnd"/>
     </w:p>
     <w:tbl>
       <w:tblPr>
-        <w:tblStyle w:val="PlainTable5"/>
+        <w:tblStyle w:val="Tablanormal5"/>
         <w:tblW w:w="6029" w:type="dxa"/>
         <w:tblLook w:val="04A0" w:firstRow="1" w:lastRow="0" w:firstColumn="1" w:lastColumn="0" w:noHBand="0" w:noVBand="1"/>
       </w:tblPr>
@@ -9881,7 +9877,6 @@
                 <w:lang w:val="en-US"/>
               </w:rPr>
             </w:pPr>
-            <w:proofErr w:type="spellStart"/>
             <w:r>
               <w:rPr>
                 <w:rFonts w:ascii="Calibri" w:eastAsia="Times New Roman" w:hAnsi="Calibri" w:cs="Calibri"/>
@@ -9890,7 +9885,6 @@
               </w:rPr>
               <w:t>Tiempo</w:t>
             </w:r>
-            <w:proofErr w:type="spellEnd"/>
             <w:r>
               <w:rPr>
                 <w:rFonts w:ascii="Calibri" w:eastAsia="Times New Roman" w:hAnsi="Calibri" w:cs="Calibri"/>
@@ -12096,24 +12090,19 @@
     <w:p/>
     <w:p>
       <w:pPr>
-        <w:pStyle w:val="Heading3"/>
+        <w:pStyle w:val="Ttulo3"/>
         <w:numPr>
           <w:ilvl w:val="1"/>
           <w:numId w:val="5"/>
         </w:numPr>
       </w:pPr>
       <w:r>
-        <w:t xml:space="preserve"> </w:t>
+        <w:t xml:space="preserve"> Headless</w:t>
       </w:r>
-      <w:proofErr w:type="spellStart"/>
-      <w:r>
-        <w:t>Headless</w:t>
-      </w:r>
-      <w:proofErr w:type="spellEnd"/>
     </w:p>
     <w:tbl>
       <w:tblPr>
-        <w:tblStyle w:val="PlainTable5"/>
+        <w:tblStyle w:val="Tablanormal5"/>
         <w:tblW w:w="6029" w:type="dxa"/>
         <w:tblLook w:val="04A0" w:firstRow="1" w:lastRow="0" w:firstColumn="1" w:lastColumn="0" w:noHBand="0" w:noVBand="1"/>
       </w:tblPr>
@@ -12227,7 +12216,6 @@
                 <w:lang w:val="en-US"/>
               </w:rPr>
             </w:pPr>
-            <w:proofErr w:type="spellStart"/>
             <w:r>
               <w:rPr>
                 <w:rFonts w:ascii="Calibri" w:eastAsia="Times New Roman" w:hAnsi="Calibri" w:cs="Calibri"/>
@@ -12236,7 +12224,6 @@
               </w:rPr>
               <w:t>Tiempo</w:t>
             </w:r>
-            <w:proofErr w:type="spellEnd"/>
             <w:r>
               <w:rPr>
                 <w:rFonts w:ascii="Calibri" w:eastAsia="Times New Roman" w:hAnsi="Calibri" w:cs="Calibri"/>
@@ -14443,7 +14430,7 @@
     <w:p/>
     <w:p>
       <w:pPr>
-        <w:pStyle w:val="Heading3"/>
+        <w:pStyle w:val="Ttulo3"/>
         <w:numPr>
           <w:ilvl w:val="1"/>
           <w:numId w:val="5"/>
@@ -14481,7 +14468,7 @@
     </w:p>
     <w:p>
       <w:pPr>
-        <w:pStyle w:val="Heading3"/>
+        <w:pStyle w:val="Ttulo3"/>
         <w:numPr>
           <w:ilvl w:val="1"/>
           <w:numId w:val="5"/>
@@ -14520,7 +14507,7 @@
     </w:p>
     <w:p>
       <w:pPr>
-        <w:pStyle w:val="Heading3"/>
+        <w:pStyle w:val="Ttulo3"/>
         <w:numPr>
           <w:ilvl w:val="1"/>
           <w:numId w:val="5"/>
@@ -14614,7 +14601,7 @@
         </w:tcPr>
         <w:p>
           <w:pPr>
-            <w:pStyle w:val="Header"/>
+            <w:pStyle w:val="Encabezado"/>
             <w:ind w:left="-115"/>
           </w:pPr>
         </w:p>
@@ -14625,7 +14612,7 @@
         </w:tcPr>
         <w:p>
           <w:pPr>
-            <w:pStyle w:val="Header"/>
+            <w:pStyle w:val="Encabezado"/>
             <w:jc w:val="center"/>
           </w:pPr>
         </w:p>
@@ -14636,7 +14623,7 @@
         </w:tcPr>
         <w:p>
           <w:pPr>
-            <w:pStyle w:val="Header"/>
+            <w:pStyle w:val="Encabezado"/>
             <w:ind w:right="-115"/>
             <w:jc w:val="right"/>
           </w:pPr>
@@ -14646,7 +14633,7 @@
   </w:tbl>
   <w:p>
     <w:pPr>
-      <w:pStyle w:val="Footer"/>
+      <w:pStyle w:val="Piedepgina"/>
     </w:pPr>
   </w:p>
 </w:ftr>
@@ -14681,7 +14668,7 @@
 <w:hdr xmlns:wpc="http://schemas.microsoft.com/office/word/2010/wordprocessingCanvas" xmlns:cx="http://schemas.microsoft.com/office/drawing/2014/chartex" xmlns:cx1="http://schemas.microsoft.com/office/drawing/2015/9/8/chartex" xmlns:cx2="http://schemas.microsoft.com/office/drawing/2015/10/21/chartex" xmlns:cx3="http://schemas.microsoft.com/office/drawing/2016/5/9/chartex" xmlns:cx4="http://schemas.microsoft.com/office/drawing/2016/5/10/chartex" xmlns:cx5="http://schemas.microsoft.com/office/drawing/2016/5/11/chartex" xmlns:cx6="http://schemas.microsoft.com/office/drawing/2016/5/12/chartex" xmlns:cx7="http://schemas.microsoft.com/office/drawing/2016/5/13/chartex" xmlns:cx8="http://schemas.microsoft.com/office/drawing/2016/5/14/chartex" xmlns:mc="http://schemas.openxmlformats.org/markup-compatibility/2006" xmlns:aink="http://schemas.microsoft.com/office/drawing/2016/ink" xmlns:am3d="http://schemas.microsoft.com/office/drawing/2017/model3d" xmlns:o="urn:schemas-microsoft-com:office:office" xmlns:r="http://schemas.openxmlformats.org/officeDocument/2006/relationships" xmlns:m="http://schemas.openxmlformats.org/officeDocument/2006/math" xmlns:v="urn:schemas-microsoft-com:vml" xmlns:wp14="http://schemas.microsoft.com/office/word/2010/wordprocessingDrawing" xmlns:wp="http://schemas.openxmlformats.org/drawingml/2006/wordprocessingDrawing" xmlns:w10="urn:schemas-microsoft-com:office:word" xmlns:w="http://schemas.openxmlformats.org/wordprocessingml/2006/main" xmlns:w14="http://schemas.microsoft.com/office/word/2010/wordml" xmlns:w15="http://schemas.microsoft.com/office/word/2012/wordml" xmlns:w16cid="http://schemas.microsoft.com/office/word/2016/wordml/cid" xmlns:w16se="http://schemas.microsoft.com/office/word/2015/wordml/symex" xmlns:wpg="http://schemas.microsoft.com/office/word/2010/wordprocessingGroup" xmlns:wpi="http://schemas.microsoft.com/office/word/2010/wordprocessingInk" xmlns:wne="http://schemas.microsoft.com/office/word/2006/wordml" xmlns:wps="http://schemas.microsoft.com/office/word/2010/wordprocessingShape" mc:Ignorable="w14 w15 w16se w16cid wp14">
   <w:p>
     <w:pPr>
-      <w:pStyle w:val="Header"/>
+      <w:pStyle w:val="Encabezado"/>
     </w:pPr>
     <w:r>
       <w:rPr>
@@ -16865,11 +16852,11 @@
     <w:name w:val="Normal"/>
     <w:qFormat/>
   </w:style>
-  <w:style w:type="paragraph" w:styleId="Heading1">
+  <w:style w:type="paragraph" w:styleId="Ttulo1">
     <w:name w:val="heading 1"/>
     <w:basedOn w:val="Normal"/>
     <w:next w:val="Normal"/>
-    <w:link w:val="Heading1Char"/>
+    <w:link w:val="Ttulo1Car"/>
     <w:uiPriority w:val="9"/>
     <w:qFormat/>
     <w:rsid w:val="003D1539"/>
@@ -16886,11 +16873,11 @@
       <w:szCs w:val="32"/>
     </w:rPr>
   </w:style>
-  <w:style w:type="paragraph" w:styleId="Heading2">
+  <w:style w:type="paragraph" w:styleId="Ttulo2">
     <w:name w:val="heading 2"/>
     <w:basedOn w:val="Normal"/>
     <w:next w:val="Normal"/>
-    <w:link w:val="Heading2Char"/>
+    <w:link w:val="Ttulo2Car"/>
     <w:uiPriority w:val="9"/>
     <w:unhideWhenUsed/>
     <w:qFormat/>
@@ -16908,11 +16895,11 @@
       <w:szCs w:val="26"/>
     </w:rPr>
   </w:style>
-  <w:style w:type="paragraph" w:styleId="Heading3">
+  <w:style w:type="paragraph" w:styleId="Ttulo3">
     <w:name w:val="heading 3"/>
     <w:basedOn w:val="Normal"/>
     <w:next w:val="Normal"/>
-    <w:link w:val="Heading3Char"/>
+    <w:link w:val="Ttulo3Car"/>
     <w:uiPriority w:val="9"/>
     <w:unhideWhenUsed/>
     <w:qFormat/>
@@ -16930,13 +16917,13 @@
       <w:szCs w:val="24"/>
     </w:rPr>
   </w:style>
-  <w:style w:type="character" w:default="1" w:styleId="DefaultParagraphFont">
+  <w:style w:type="character" w:default="1" w:styleId="Fuentedeprrafopredeter">
     <w:name w:val="Default Paragraph Font"/>
     <w:uiPriority w:val="1"/>
     <w:semiHidden/>
     <w:unhideWhenUsed/>
   </w:style>
-  <w:style w:type="table" w:default="1" w:styleId="TableNormal">
+  <w:style w:type="table" w:default="1" w:styleId="Tablanormal">
     <w:name w:val="Normal Table"/>
     <w:uiPriority w:val="99"/>
     <w:semiHidden/>
@@ -16951,13 +16938,13 @@
       </w:tblCellMar>
     </w:tblPr>
   </w:style>
-  <w:style w:type="numbering" w:default="1" w:styleId="NoList">
+  <w:style w:type="numbering" w:default="1" w:styleId="Sinlista">
     <w:name w:val="No List"/>
     <w:uiPriority w:val="99"/>
     <w:semiHidden/>
     <w:unhideWhenUsed/>
   </w:style>
-  <w:style w:type="paragraph" w:styleId="ListParagraph">
+  <w:style w:type="paragraph" w:styleId="Prrafodelista">
     <w:name w:val="List Paragraph"/>
     <w:basedOn w:val="Normal"/>
     <w:uiPriority w:val="34"/>
@@ -16968,10 +16955,10 @@
       <w:contextualSpacing/>
     </w:pPr>
   </w:style>
-  <w:style w:type="paragraph" w:styleId="Header">
+  <w:style w:type="paragraph" w:styleId="Encabezado">
     <w:name w:val="header"/>
     <w:basedOn w:val="Normal"/>
-    <w:link w:val="HeaderChar"/>
+    <w:link w:val="EncabezadoCar"/>
     <w:uiPriority w:val="99"/>
     <w:unhideWhenUsed/>
     <w:rsid w:val="00000FC9"/>
@@ -16983,17 +16970,17 @@
       <w:spacing w:after="0" w:line="240" w:lineRule="auto"/>
     </w:pPr>
   </w:style>
-  <w:style w:type="character" w:customStyle="1" w:styleId="HeaderChar">
-    <w:name w:val="Header Char"/>
-    <w:basedOn w:val="DefaultParagraphFont"/>
-    <w:link w:val="Header"/>
+  <w:style w:type="character" w:customStyle="1" w:styleId="EncabezadoCar">
+    <w:name w:val="Encabezado Car"/>
+    <w:basedOn w:val="Fuentedeprrafopredeter"/>
+    <w:link w:val="Encabezado"/>
     <w:uiPriority w:val="99"/>
     <w:rsid w:val="00000FC9"/>
   </w:style>
-  <w:style w:type="paragraph" w:styleId="Footer">
+  <w:style w:type="paragraph" w:styleId="Piedepgina">
     <w:name w:val="footer"/>
     <w:basedOn w:val="Normal"/>
-    <w:link w:val="FooterChar"/>
+    <w:link w:val="PiedepginaCar"/>
     <w:uiPriority w:val="99"/>
     <w:unhideWhenUsed/>
     <w:rsid w:val="00000FC9"/>
@@ -17005,16 +16992,16 @@
       <w:spacing w:after="0" w:line="240" w:lineRule="auto"/>
     </w:pPr>
   </w:style>
-  <w:style w:type="character" w:customStyle="1" w:styleId="FooterChar">
-    <w:name w:val="Footer Char"/>
-    <w:basedOn w:val="DefaultParagraphFont"/>
-    <w:link w:val="Footer"/>
+  <w:style w:type="character" w:customStyle="1" w:styleId="PiedepginaCar">
+    <w:name w:val="Pie de página Car"/>
+    <w:basedOn w:val="Fuentedeprrafopredeter"/>
+    <w:link w:val="Piedepgina"/>
     <w:uiPriority w:val="99"/>
     <w:rsid w:val="00000FC9"/>
   </w:style>
-  <w:style w:type="table" w:styleId="TableGrid">
+  <w:style w:type="table" w:styleId="Tablaconcuadrcula">
     <w:name w:val="Table Grid"/>
-    <w:basedOn w:val="TableNormal"/>
+    <w:basedOn w:val="Tablanormal"/>
     <w:uiPriority w:val="59"/>
     <w:rsid w:val="00FB4123"/>
     <w:pPr>
@@ -17031,9 +17018,9 @@
       </w:tblBorders>
     </w:tblPr>
   </w:style>
-  <w:style w:type="character" w:styleId="CommentReference">
+  <w:style w:type="character" w:styleId="Refdecomentario">
     <w:name w:val="annotation reference"/>
-    <w:basedOn w:val="DefaultParagraphFont"/>
+    <w:basedOn w:val="Fuentedeprrafopredeter"/>
     <w:uiPriority w:val="99"/>
     <w:semiHidden/>
     <w:unhideWhenUsed/>
@@ -17043,10 +17030,10 @@
       <w:szCs w:val="16"/>
     </w:rPr>
   </w:style>
-  <w:style w:type="paragraph" w:styleId="CommentText">
+  <w:style w:type="paragraph" w:styleId="Textocomentario">
     <w:name w:val="annotation text"/>
     <w:basedOn w:val="Normal"/>
-    <w:link w:val="CommentTextChar"/>
+    <w:link w:val="TextocomentarioCar"/>
     <w:uiPriority w:val="99"/>
     <w:semiHidden/>
     <w:unhideWhenUsed/>
@@ -17059,10 +17046,10 @@
       <w:szCs w:val="20"/>
     </w:rPr>
   </w:style>
-  <w:style w:type="character" w:customStyle="1" w:styleId="CommentTextChar">
-    <w:name w:val="Comment Text Char"/>
-    <w:basedOn w:val="DefaultParagraphFont"/>
-    <w:link w:val="CommentText"/>
+  <w:style w:type="character" w:customStyle="1" w:styleId="TextocomentarioCar">
+    <w:name w:val="Texto comentario Car"/>
+    <w:basedOn w:val="Fuentedeprrafopredeter"/>
+    <w:link w:val="Textocomentario"/>
     <w:uiPriority w:val="99"/>
     <w:semiHidden/>
     <w:rsid w:val="008F3159"/>
@@ -17071,11 +17058,11 @@
       <w:szCs w:val="20"/>
     </w:rPr>
   </w:style>
-  <w:style w:type="paragraph" w:styleId="CommentSubject">
+  <w:style w:type="paragraph" w:styleId="Asuntodelcomentario">
     <w:name w:val="annotation subject"/>
-    <w:basedOn w:val="CommentText"/>
-    <w:next w:val="CommentText"/>
-    <w:link w:val="CommentSubjectChar"/>
+    <w:basedOn w:val="Textocomentario"/>
+    <w:next w:val="Textocomentario"/>
+    <w:link w:val="AsuntodelcomentarioCar"/>
     <w:uiPriority w:val="99"/>
     <w:semiHidden/>
     <w:unhideWhenUsed/>
@@ -17085,10 +17072,10 @@
       <w:bCs/>
     </w:rPr>
   </w:style>
-  <w:style w:type="character" w:customStyle="1" w:styleId="CommentSubjectChar">
-    <w:name w:val="Comment Subject Char"/>
-    <w:basedOn w:val="CommentTextChar"/>
-    <w:link w:val="CommentSubject"/>
+  <w:style w:type="character" w:customStyle="1" w:styleId="AsuntodelcomentarioCar">
+    <w:name w:val="Asunto del comentario Car"/>
+    <w:basedOn w:val="TextocomentarioCar"/>
+    <w:link w:val="Asuntodelcomentario"/>
     <w:uiPriority w:val="99"/>
     <w:semiHidden/>
     <w:rsid w:val="008F3159"/>
@@ -17099,10 +17086,10 @@
       <w:szCs w:val="20"/>
     </w:rPr>
   </w:style>
-  <w:style w:type="paragraph" w:styleId="BalloonText">
+  <w:style w:type="paragraph" w:styleId="Textodeglobo">
     <w:name w:val="Balloon Text"/>
     <w:basedOn w:val="Normal"/>
-    <w:link w:val="BalloonTextChar"/>
+    <w:link w:val="TextodegloboCar"/>
     <w:uiPriority w:val="99"/>
     <w:semiHidden/>
     <w:unhideWhenUsed/>
@@ -17116,10 +17103,10 @@
       <w:szCs w:val="18"/>
     </w:rPr>
   </w:style>
-  <w:style w:type="character" w:customStyle="1" w:styleId="BalloonTextChar">
-    <w:name w:val="Balloon Text Char"/>
-    <w:basedOn w:val="DefaultParagraphFont"/>
-    <w:link w:val="BalloonText"/>
+  <w:style w:type="character" w:customStyle="1" w:styleId="TextodegloboCar">
+    <w:name w:val="Texto de globo Car"/>
+    <w:basedOn w:val="Fuentedeprrafopredeter"/>
+    <w:link w:val="Textodeglobo"/>
     <w:uiPriority w:val="99"/>
     <w:semiHidden/>
     <w:rsid w:val="008F3159"/>
@@ -17129,10 +17116,10 @@
       <w:szCs w:val="18"/>
     </w:rPr>
   </w:style>
-  <w:style w:type="character" w:customStyle="1" w:styleId="Heading1Char">
-    <w:name w:val="Heading 1 Char"/>
-    <w:basedOn w:val="DefaultParagraphFont"/>
-    <w:link w:val="Heading1"/>
+  <w:style w:type="character" w:customStyle="1" w:styleId="Ttulo1Car">
+    <w:name w:val="Título 1 Car"/>
+    <w:basedOn w:val="Fuentedeprrafopredeter"/>
+    <w:link w:val="Ttulo1"/>
     <w:uiPriority w:val="9"/>
     <w:rsid w:val="003D1539"/>
     <w:rPr>
@@ -17142,10 +17129,10 @@
       <w:szCs w:val="32"/>
     </w:rPr>
   </w:style>
-  <w:style w:type="character" w:customStyle="1" w:styleId="Heading2Char">
-    <w:name w:val="Heading 2 Char"/>
-    <w:basedOn w:val="DefaultParagraphFont"/>
-    <w:link w:val="Heading2"/>
+  <w:style w:type="character" w:customStyle="1" w:styleId="Ttulo2Car">
+    <w:name w:val="Título 2 Car"/>
+    <w:basedOn w:val="Fuentedeprrafopredeter"/>
+    <w:link w:val="Ttulo2"/>
     <w:uiPriority w:val="9"/>
     <w:rsid w:val="0081495D"/>
     <w:rPr>
@@ -17155,10 +17142,10 @@
       <w:szCs w:val="26"/>
     </w:rPr>
   </w:style>
-  <w:style w:type="character" w:customStyle="1" w:styleId="Heading3Char">
-    <w:name w:val="Heading 3 Char"/>
-    <w:basedOn w:val="DefaultParagraphFont"/>
-    <w:link w:val="Heading3"/>
+  <w:style w:type="character" w:customStyle="1" w:styleId="Ttulo3Car">
+    <w:name w:val="Título 3 Car"/>
+    <w:basedOn w:val="Fuentedeprrafopredeter"/>
+    <w:link w:val="Ttulo3"/>
     <w:uiPriority w:val="9"/>
     <w:rsid w:val="0081495D"/>
     <w:rPr>
@@ -17168,7 +17155,7 @@
       <w:szCs w:val="24"/>
     </w:rPr>
   </w:style>
-  <w:style w:type="paragraph" w:styleId="Caption">
+  <w:style w:type="paragraph" w:styleId="Descripcin">
     <w:name w:val="caption"/>
     <w:basedOn w:val="Normal"/>
     <w:next w:val="Normal"/>
@@ -17203,27 +17190,27 @@
   </w:style>
   <w:style w:type="character" w:customStyle="1" w:styleId="normaltextrun">
     <w:name w:val="normaltextrun"/>
-    <w:basedOn w:val="DefaultParagraphFont"/>
+    <w:basedOn w:val="Fuentedeprrafopredeter"/>
     <w:rsid w:val="003B2230"/>
   </w:style>
   <w:style w:type="character" w:customStyle="1" w:styleId="contextualspellingandgrammarerror">
     <w:name w:val="contextualspellingandgrammarerror"/>
-    <w:basedOn w:val="DefaultParagraphFont"/>
+    <w:basedOn w:val="Fuentedeprrafopredeter"/>
     <w:rsid w:val="003B2230"/>
   </w:style>
   <w:style w:type="character" w:customStyle="1" w:styleId="spellingerror">
     <w:name w:val="spellingerror"/>
-    <w:basedOn w:val="DefaultParagraphFont"/>
+    <w:basedOn w:val="Fuentedeprrafopredeter"/>
     <w:rsid w:val="003B2230"/>
   </w:style>
   <w:style w:type="character" w:customStyle="1" w:styleId="eop">
     <w:name w:val="eop"/>
-    <w:basedOn w:val="DefaultParagraphFont"/>
+    <w:basedOn w:val="Fuentedeprrafopredeter"/>
     <w:rsid w:val="003B2230"/>
   </w:style>
-  <w:style w:type="table" w:styleId="PlainTable5">
+  <w:style w:type="table" w:styleId="Tablanormal5">
     <w:name w:val="Plain Table 5"/>
-    <w:basedOn w:val="TableNormal"/>
+    <w:basedOn w:val="Tablanormal"/>
     <w:uiPriority w:val="45"/>
     <w:rsid w:val="007B4567"/>
     <w:pPr>
@@ -17341,9 +17328,9 @@
       </w:tcPr>
     </w:tblStylePr>
   </w:style>
-  <w:style w:type="table" w:styleId="PlainTable3">
+  <w:style w:type="table" w:styleId="Tablanormal3">
     <w:name w:val="Plain Table 3"/>
-    <w:basedOn w:val="TableNormal"/>
+    <w:basedOn w:val="Tablanormal"/>
     <w:uiPriority w:val="43"/>
     <w:rsid w:val="007B4567"/>
     <w:pPr>
@@ -17434,9 +17421,9 @@
       </w:tcPr>
     </w:tblStylePr>
   </w:style>
-  <w:style w:type="character" w:styleId="Hyperlink">
+  <w:style w:type="character" w:styleId="Hipervnculo">
     <w:name w:val="Hyperlink"/>
-    <w:basedOn w:val="DefaultParagraphFont"/>
+    <w:basedOn w:val="Fuentedeprrafopredeter"/>
     <w:uiPriority w:val="99"/>
     <w:unhideWhenUsed/>
     <w:rsid w:val="002E039E"/>
@@ -17445,9 +17432,9 @@
       <w:u w:val="single"/>
     </w:rPr>
   </w:style>
-  <w:style w:type="character" w:styleId="UnresolvedMention">
+  <w:style w:type="character" w:styleId="Mencinsinresolver">
     <w:name w:val="Unresolved Mention"/>
-    <w:basedOn w:val="DefaultParagraphFont"/>
+    <w:basedOn w:val="Fuentedeprrafopredeter"/>
     <w:uiPriority w:val="99"/>
     <w:semiHidden/>
     <w:unhideWhenUsed/>
@@ -17463,7 +17450,7 @@
 <file path=word/charts/chart1.xml><?xml version="1.0" encoding="utf-8"?>
 <c:chartSpace xmlns:c="http://schemas.openxmlformats.org/drawingml/2006/chart" xmlns:a="http://schemas.openxmlformats.org/drawingml/2006/main" xmlns:r="http://schemas.openxmlformats.org/officeDocument/2006/relationships" xmlns:c16r2="http://schemas.microsoft.com/office/drawing/2015/06/chart">
   <c:date1904 val="0"/>
-  <c:lang val="en-US"/>
+  <c:lang val="es-ES"/>
   <c:roundedCorners val="0"/>
   <mc:AlternateContent xmlns:mc="http://schemas.openxmlformats.org/markup-compatibility/2006">
     <mc:Choice xmlns:c14="http://schemas.microsoft.com/office/drawing/2007/8/2/chart" Requires="c14">
@@ -17533,7 +17520,7 @@
               <a:cs typeface="+mn-cs"/>
             </a:defRPr>
           </a:pPr>
-          <a:endParaRPr lang="en-US"/>
+          <a:endParaRPr lang="es-CO"/>
         </a:p>
       </c:txPr>
     </c:title>
@@ -17799,7 +17786,7 @@
                 <a:cs typeface="+mn-cs"/>
               </a:defRPr>
             </a:pPr>
-            <a:endParaRPr lang="en-US"/>
+            <a:endParaRPr lang="es-CO"/>
           </a:p>
         </c:txPr>
         <c:crossAx val="1904986815"/>
@@ -17858,7 +17845,7 @@
                 <a:cs typeface="+mn-cs"/>
               </a:defRPr>
             </a:pPr>
-            <a:endParaRPr lang="en-US"/>
+            <a:endParaRPr lang="es-CO"/>
           </a:p>
         </c:txPr>
         <c:crossAx val="2046948415"/>
@@ -17910,7 +17897,7 @@
               <a:cs typeface="+mn-cs"/>
             </a:defRPr>
           </a:pPr>
-          <a:endParaRPr lang="en-US"/>
+          <a:endParaRPr lang="es-CO"/>
         </a:p>
       </c:txPr>
     </c:legend>
@@ -17947,7 +17934,7 @@
       <a:pPr>
         <a:defRPr/>
       </a:pPr>
-      <a:endParaRPr lang="en-US"/>
+      <a:endParaRPr lang="es-CO"/>
     </a:p>
   </c:txPr>
   <c:externalData r:id="rId3">
@@ -17959,7 +17946,7 @@
 <file path=word/charts/chart2.xml><?xml version="1.0" encoding="utf-8"?>
 <c:chartSpace xmlns:c="http://schemas.openxmlformats.org/drawingml/2006/chart" xmlns:a="http://schemas.openxmlformats.org/drawingml/2006/main" xmlns:r="http://schemas.openxmlformats.org/officeDocument/2006/relationships" xmlns:c16r2="http://schemas.microsoft.com/office/drawing/2015/06/chart">
   <c:date1904 val="0"/>
-  <c:lang val="en-US"/>
+  <c:lang val="es-ES"/>
   <c:roundedCorners val="0"/>
   <mc:AlternateContent xmlns:mc="http://schemas.openxmlformats.org/markup-compatibility/2006">
     <mc:Choice xmlns:c14="http://schemas.microsoft.com/office/drawing/2007/8/2/chart" Requires="c14">
@@ -18021,7 +18008,7 @@
               <a:cs typeface="+mn-cs"/>
             </a:defRPr>
           </a:pPr>
-          <a:endParaRPr lang="en-US"/>
+          <a:endParaRPr lang="es-CO"/>
         </a:p>
       </c:txPr>
     </c:title>
@@ -18287,7 +18274,7 @@
                 <a:cs typeface="+mn-cs"/>
               </a:defRPr>
             </a:pPr>
-            <a:endParaRPr lang="en-US"/>
+            <a:endParaRPr lang="es-CO"/>
           </a:p>
         </c:txPr>
         <c:crossAx val="1904984735"/>
@@ -18346,7 +18333,7 @@
                 <a:cs typeface="+mn-cs"/>
               </a:defRPr>
             </a:pPr>
-            <a:endParaRPr lang="en-US"/>
+            <a:endParaRPr lang="es-CO"/>
           </a:p>
         </c:txPr>
         <c:crossAx val="1964398463"/>
@@ -18388,7 +18375,7 @@
               <a:cs typeface="+mn-cs"/>
             </a:defRPr>
           </a:pPr>
-          <a:endParaRPr lang="en-US"/>
+          <a:endParaRPr lang="es-CO"/>
         </a:p>
       </c:txPr>
     </c:legend>
@@ -18425,7 +18412,7 @@
       <a:pPr>
         <a:defRPr/>
       </a:pPr>
-      <a:endParaRPr lang="en-US"/>
+      <a:endParaRPr lang="es-CO"/>
     </a:p>
   </c:txPr>
   <c:externalData r:id="rId3">
@@ -18437,7 +18424,7 @@
 <file path=word/charts/chart3.xml><?xml version="1.0" encoding="utf-8"?>
 <c:chartSpace xmlns:c="http://schemas.openxmlformats.org/drawingml/2006/chart" xmlns:a="http://schemas.openxmlformats.org/drawingml/2006/main" xmlns:r="http://schemas.openxmlformats.org/officeDocument/2006/relationships" xmlns:c16r2="http://schemas.microsoft.com/office/drawing/2015/06/chart">
   <c:date1904 val="0"/>
-  <c:lang val="en-US"/>
+  <c:lang val="es-ES"/>
   <c:roundedCorners val="0"/>
   <mc:AlternateContent xmlns:mc="http://schemas.openxmlformats.org/markup-compatibility/2006">
     <mc:Choice xmlns:c14="http://schemas.microsoft.com/office/drawing/2007/8/2/chart" Requires="c14">
@@ -18499,7 +18486,7 @@
               <a:cs typeface="+mn-cs"/>
             </a:defRPr>
           </a:pPr>
-          <a:endParaRPr lang="en-US"/>
+          <a:endParaRPr lang="es-CO"/>
         </a:p>
       </c:txPr>
     </c:title>
@@ -18765,7 +18752,7 @@
                 <a:cs typeface="+mn-cs"/>
               </a:defRPr>
             </a:pPr>
-            <a:endParaRPr lang="en-US"/>
+            <a:endParaRPr lang="es-CO"/>
           </a:p>
         </c:txPr>
         <c:crossAx val="1908486479"/>
@@ -18824,7 +18811,7 @@
                 <a:cs typeface="+mn-cs"/>
               </a:defRPr>
             </a:pPr>
-            <a:endParaRPr lang="en-US"/>
+            <a:endParaRPr lang="es-CO"/>
           </a:p>
         </c:txPr>
         <c:crossAx val="2048684671"/>
@@ -18866,7 +18853,7 @@
               <a:cs typeface="+mn-cs"/>
             </a:defRPr>
           </a:pPr>
-          <a:endParaRPr lang="en-US"/>
+          <a:endParaRPr lang="es-CO"/>
         </a:p>
       </c:txPr>
     </c:legend>
@@ -18903,7 +18890,7 @@
       <a:pPr>
         <a:defRPr/>
       </a:pPr>
-      <a:endParaRPr lang="en-US"/>
+      <a:endParaRPr lang="es-CO"/>
     </a:p>
   </c:txPr>
   <c:externalData r:id="rId3">
@@ -18915,7 +18902,7 @@
 <file path=word/charts/chart4.xml><?xml version="1.0" encoding="utf-8"?>
 <c:chartSpace xmlns:c="http://schemas.openxmlformats.org/drawingml/2006/chart" xmlns:a="http://schemas.openxmlformats.org/drawingml/2006/main" xmlns:r="http://schemas.openxmlformats.org/officeDocument/2006/relationships" xmlns:c16r2="http://schemas.microsoft.com/office/drawing/2015/06/chart">
   <c:date1904 val="0"/>
-  <c:lang val="en-US"/>
+  <c:lang val="es-ES"/>
   <c:roundedCorners val="0"/>
   <mc:AlternateContent xmlns:mc="http://schemas.openxmlformats.org/markup-compatibility/2006">
     <mc:Choice xmlns:c14="http://schemas.microsoft.com/office/drawing/2007/8/2/chart" Requires="c14">
@@ -18977,7 +18964,7 @@
               <a:cs typeface="+mn-cs"/>
             </a:defRPr>
           </a:pPr>
-          <a:endParaRPr lang="en-US"/>
+          <a:endParaRPr lang="es-CO"/>
         </a:p>
       </c:txPr>
     </c:title>
@@ -19243,7 +19230,7 @@
                 <a:cs typeface="+mn-cs"/>
               </a:defRPr>
             </a:pPr>
-            <a:endParaRPr lang="en-US"/>
+            <a:endParaRPr lang="es-CO"/>
           </a:p>
         </c:txPr>
         <c:crossAx val="1904985983"/>
@@ -19302,7 +19289,7 @@
                 <a:cs typeface="+mn-cs"/>
               </a:defRPr>
             </a:pPr>
-            <a:endParaRPr lang="en-US"/>
+            <a:endParaRPr lang="es-CO"/>
           </a:p>
         </c:txPr>
         <c:crossAx val="2048711071"/>
@@ -19344,7 +19331,7 @@
               <a:cs typeface="+mn-cs"/>
             </a:defRPr>
           </a:pPr>
-          <a:endParaRPr lang="en-US"/>
+          <a:endParaRPr lang="es-CO"/>
         </a:p>
       </c:txPr>
     </c:legend>
@@ -19381,7 +19368,7 @@
       <a:pPr>
         <a:defRPr/>
       </a:pPr>
-      <a:endParaRPr lang="en-US"/>
+      <a:endParaRPr lang="es-CO"/>
     </a:p>
   </c:txPr>
   <c:externalData r:id="rId3">
@@ -19393,7 +19380,7 @@
 <file path=word/charts/chart5.xml><?xml version="1.0" encoding="utf-8"?>
 <c:chartSpace xmlns:c="http://schemas.openxmlformats.org/drawingml/2006/chart" xmlns:a="http://schemas.openxmlformats.org/drawingml/2006/main" xmlns:r="http://schemas.openxmlformats.org/officeDocument/2006/relationships" xmlns:c16r2="http://schemas.microsoft.com/office/drawing/2015/06/chart">
   <c:date1904 val="0"/>
-  <c:lang val="en-US"/>
+  <c:lang val="es-ES"/>
   <c:roundedCorners val="0"/>
   <mc:AlternateContent xmlns:mc="http://schemas.openxmlformats.org/markup-compatibility/2006">
     <mc:Choice xmlns:c14="http://schemas.microsoft.com/office/drawing/2007/8/2/chart" Requires="c14">
@@ -19455,7 +19442,7 @@
               <a:cs typeface="+mn-cs"/>
             </a:defRPr>
           </a:pPr>
-          <a:endParaRPr lang="en-US"/>
+          <a:endParaRPr lang="es-CO"/>
         </a:p>
       </c:txPr>
     </c:title>
@@ -19721,7 +19708,7 @@
                 <a:cs typeface="+mn-cs"/>
               </a:defRPr>
             </a:pPr>
-            <a:endParaRPr lang="en-US"/>
+            <a:endParaRPr lang="es-CO"/>
           </a:p>
         </c:txPr>
         <c:crossAx val="1857160831"/>
@@ -19780,7 +19767,7 @@
                 <a:cs typeface="+mn-cs"/>
               </a:defRPr>
             </a:pPr>
-            <a:endParaRPr lang="en-US"/>
+            <a:endParaRPr lang="es-CO"/>
           </a:p>
         </c:txPr>
         <c:crossAx val="1835100975"/>
@@ -19822,7 +19809,7 @@
               <a:cs typeface="+mn-cs"/>
             </a:defRPr>
           </a:pPr>
-          <a:endParaRPr lang="en-US"/>
+          <a:endParaRPr lang="es-CO"/>
         </a:p>
       </c:txPr>
     </c:legend>
@@ -19859,7 +19846,7 @@
       <a:pPr>
         <a:defRPr/>
       </a:pPr>
-      <a:endParaRPr lang="en-US"/>
+      <a:endParaRPr lang="es-CO"/>
     </a:p>
   </c:txPr>
   <c:externalData r:id="rId3">
@@ -19871,7 +19858,7 @@
 <file path=word/charts/chart6.xml><?xml version="1.0" encoding="utf-8"?>
 <c:chartSpace xmlns:c="http://schemas.openxmlformats.org/drawingml/2006/chart" xmlns:a="http://schemas.openxmlformats.org/drawingml/2006/main" xmlns:r="http://schemas.openxmlformats.org/officeDocument/2006/relationships" xmlns:c16r2="http://schemas.microsoft.com/office/drawing/2015/06/chart">
   <c:date1904 val="0"/>
-  <c:lang val="en-US"/>
+  <c:lang val="es-ES"/>
   <c:roundedCorners val="0"/>
   <mc:AlternateContent xmlns:mc="http://schemas.openxmlformats.org/markup-compatibility/2006">
     <mc:Choice xmlns:c14="http://schemas.microsoft.com/office/drawing/2007/8/2/chart" Requires="c14">
@@ -19933,7 +19920,7 @@
               <a:cs typeface="+mn-cs"/>
             </a:defRPr>
           </a:pPr>
-          <a:endParaRPr lang="en-US"/>
+          <a:endParaRPr lang="es-CO"/>
         </a:p>
       </c:txPr>
     </c:title>
@@ -20199,7 +20186,7 @@
                 <a:cs typeface="+mn-cs"/>
               </a:defRPr>
             </a:pPr>
-            <a:endParaRPr lang="en-US"/>
+            <a:endParaRPr lang="es-CO"/>
           </a:p>
         </c:txPr>
         <c:crossAx val="1852806223"/>
@@ -20258,7 +20245,7 @@
                 <a:cs typeface="+mn-cs"/>
               </a:defRPr>
             </a:pPr>
-            <a:endParaRPr lang="en-US"/>
+            <a:endParaRPr lang="es-CO"/>
           </a:p>
         </c:txPr>
         <c:crossAx val="2046922815"/>
@@ -20300,7 +20287,7 @@
               <a:cs typeface="+mn-cs"/>
             </a:defRPr>
           </a:pPr>
-          <a:endParaRPr lang="en-US"/>
+          <a:endParaRPr lang="es-CO"/>
         </a:p>
       </c:txPr>
     </c:legend>
@@ -20337,7 +20324,7 @@
       <a:pPr>
         <a:defRPr/>
       </a:pPr>
-      <a:endParaRPr lang="en-US"/>
+      <a:endParaRPr lang="es-CO"/>
     </a:p>
   </c:txPr>
   <c:externalData r:id="rId3">
@@ -20349,7 +20336,7 @@
 <file path=word/charts/chart7.xml><?xml version="1.0" encoding="utf-8"?>
 <c:chartSpace xmlns:c="http://schemas.openxmlformats.org/drawingml/2006/chart" xmlns:a="http://schemas.openxmlformats.org/drawingml/2006/main" xmlns:r="http://schemas.openxmlformats.org/officeDocument/2006/relationships" xmlns:c16r2="http://schemas.microsoft.com/office/drawing/2015/06/chart">
   <c:date1904 val="0"/>
-  <c:lang val="en-US"/>
+  <c:lang val="es-ES"/>
   <c:roundedCorners val="0"/>
   <mc:AlternateContent xmlns:mc="http://schemas.openxmlformats.org/markup-compatibility/2006">
     <mc:Choice xmlns:c14="http://schemas.microsoft.com/office/drawing/2007/8/2/chart" Requires="c14">
@@ -20411,7 +20398,7 @@
               <a:cs typeface="+mn-cs"/>
             </a:defRPr>
           </a:pPr>
-          <a:endParaRPr lang="en-US"/>
+          <a:endParaRPr lang="es-CO"/>
         </a:p>
       </c:txPr>
     </c:title>
@@ -20677,7 +20664,7 @@
                 <a:cs typeface="+mn-cs"/>
               </a:defRPr>
             </a:pPr>
-            <a:endParaRPr lang="en-US"/>
+            <a:endParaRPr lang="es-CO"/>
           </a:p>
         </c:txPr>
         <c:crossAx val="1904985983"/>
@@ -20736,7 +20723,7 @@
                 <a:cs typeface="+mn-cs"/>
               </a:defRPr>
             </a:pPr>
-            <a:endParaRPr lang="en-US"/>
+            <a:endParaRPr lang="es-CO"/>
           </a:p>
         </c:txPr>
         <c:crossAx val="2048711071"/>
@@ -20778,7 +20765,7 @@
               <a:cs typeface="+mn-cs"/>
             </a:defRPr>
           </a:pPr>
-          <a:endParaRPr lang="en-US"/>
+          <a:endParaRPr lang="es-CO"/>
         </a:p>
       </c:txPr>
     </c:legend>
@@ -20815,7 +20802,7 @@
       <a:pPr>
         <a:defRPr/>
       </a:pPr>
-      <a:endParaRPr lang="en-US"/>
+      <a:endParaRPr lang="es-CO"/>
     </a:p>
   </c:txPr>
   <c:externalData r:id="rId3">
@@ -20827,7 +20814,7 @@
 <file path=word/charts/chart8.xml><?xml version="1.0" encoding="utf-8"?>
 <c:chartSpace xmlns:c="http://schemas.openxmlformats.org/drawingml/2006/chart" xmlns:a="http://schemas.openxmlformats.org/drawingml/2006/main" xmlns:r="http://schemas.openxmlformats.org/officeDocument/2006/relationships" xmlns:c16r2="http://schemas.microsoft.com/office/drawing/2015/06/chart">
   <c:date1904 val="0"/>
-  <c:lang val="en-US"/>
+  <c:lang val="es-ES"/>
   <c:roundedCorners val="0"/>
   <mc:AlternateContent xmlns:mc="http://schemas.openxmlformats.org/markup-compatibility/2006">
     <mc:Choice xmlns:c14="http://schemas.microsoft.com/office/drawing/2007/8/2/chart" Requires="c14">
@@ -20889,7 +20876,7 @@
               <a:cs typeface="+mn-cs"/>
             </a:defRPr>
           </a:pPr>
-          <a:endParaRPr lang="en-US"/>
+          <a:endParaRPr lang="es-CO"/>
         </a:p>
       </c:txPr>
     </c:title>
@@ -21155,7 +21142,7 @@
                 <a:cs typeface="+mn-cs"/>
               </a:defRPr>
             </a:pPr>
-            <a:endParaRPr lang="en-US"/>
+            <a:endParaRPr lang="es-CO"/>
           </a:p>
         </c:txPr>
         <c:crossAx val="1857160831"/>
@@ -21214,7 +21201,7 @@
                 <a:cs typeface="+mn-cs"/>
               </a:defRPr>
             </a:pPr>
-            <a:endParaRPr lang="en-US"/>
+            <a:endParaRPr lang="es-CO"/>
           </a:p>
         </c:txPr>
         <c:crossAx val="1835100975"/>
@@ -21256,7 +21243,7 @@
               <a:cs typeface="+mn-cs"/>
             </a:defRPr>
           </a:pPr>
-          <a:endParaRPr lang="en-US"/>
+          <a:endParaRPr lang="es-CO"/>
         </a:p>
       </c:txPr>
     </c:legend>
@@ -21293,7 +21280,7 @@
       <a:pPr>
         <a:defRPr/>
       </a:pPr>
-      <a:endParaRPr lang="en-US"/>
+      <a:endParaRPr lang="es-CO"/>
     </a:p>
   </c:txPr>
   <c:externalData r:id="rId3">
@@ -21305,7 +21292,7 @@
 <file path=word/charts/chart9.xml><?xml version="1.0" encoding="utf-8"?>
 <c:chartSpace xmlns:c="http://schemas.openxmlformats.org/drawingml/2006/chart" xmlns:a="http://schemas.openxmlformats.org/drawingml/2006/main" xmlns:r="http://schemas.openxmlformats.org/officeDocument/2006/relationships" xmlns:c16r2="http://schemas.microsoft.com/office/drawing/2015/06/chart">
   <c:date1904 val="0"/>
-  <c:lang val="en-US"/>
+  <c:lang val="es-ES"/>
   <c:roundedCorners val="0"/>
   <mc:AlternateContent xmlns:mc="http://schemas.openxmlformats.org/markup-compatibility/2006">
     <mc:Choice xmlns:c14="http://schemas.microsoft.com/office/drawing/2007/8/2/chart" Requires="c14">
@@ -21367,7 +21354,7 @@
               <a:cs typeface="+mn-cs"/>
             </a:defRPr>
           </a:pPr>
-          <a:endParaRPr lang="en-US"/>
+          <a:endParaRPr lang="es-CO"/>
         </a:p>
       </c:txPr>
     </c:title>
@@ -21633,7 +21620,7 @@
                 <a:cs typeface="+mn-cs"/>
               </a:defRPr>
             </a:pPr>
-            <a:endParaRPr lang="en-US"/>
+            <a:endParaRPr lang="es-CO"/>
           </a:p>
         </c:txPr>
         <c:crossAx val="1852806223"/>
@@ -21692,7 +21679,7 @@
                 <a:cs typeface="+mn-cs"/>
               </a:defRPr>
             </a:pPr>
-            <a:endParaRPr lang="en-US"/>
+            <a:endParaRPr lang="es-CO"/>
           </a:p>
         </c:txPr>
         <c:crossAx val="2046922815"/>
@@ -21734,7 +21721,7 @@
               <a:cs typeface="+mn-cs"/>
             </a:defRPr>
           </a:pPr>
-          <a:endParaRPr lang="en-US"/>
+          <a:endParaRPr lang="es-CO"/>
         </a:p>
       </c:txPr>
     </c:legend>
@@ -21771,7 +21758,7 @@
       <a:pPr>
         <a:defRPr/>
       </a:pPr>
-      <a:endParaRPr lang="en-US"/>
+      <a:endParaRPr lang="es-CO"/>
     </a:p>
   </c:txPr>
   <c:externalData r:id="rId3">
@@ -27046,6 +27033,21 @@
 </file>
 
 <file path=customXml/item1.xml><?xml version="1.0" encoding="utf-8"?>
+<?mso-contentType ?>
+<FormTemplates xmlns="http://schemas.microsoft.com/sharepoint/v3/contenttype/forms">
+  <Display>DocumentLibraryForm</Display>
+  <Edit>DocumentLibraryForm</Edit>
+  <New>DocumentLibraryForm</New>
+</FormTemplates>
+</file>
+
+<file path=customXml/item2.xml><?xml version="1.0" encoding="utf-8"?>
+<p:properties xmlns:p="http://schemas.microsoft.com/office/2006/metadata/properties" xmlns:xsi="http://www.w3.org/2001/XMLSchema-instance" xmlns:pc="http://schemas.microsoft.com/office/infopath/2007/PartnerControls">
+  <documentManagement/>
+</p:properties>
+</file>
+
+<file path=customXml/item3.xml><?xml version="1.0" encoding="utf-8"?>
 <ct:contentTypeSchema xmlns:ct="http://schemas.microsoft.com/office/2006/metadata/contentType" xmlns:ma="http://schemas.microsoft.com/office/2006/metadata/properties/metaAttributes" ct:_="" ma:_="" ma:contentTypeName="Documento" ma:contentTypeID="0x010100ED2EEB8C09AEAC40A897ECA9DF971391" ma:contentTypeVersion="7" ma:contentTypeDescription="Crear nuevo documento." ma:contentTypeScope="" ma:versionID="da6396ff9ad1996e040b3091cfa040ce">
   <xsd:schema xmlns:xsd="http://www.w3.org/2001/XMLSchema" xmlns:xs="http://www.w3.org/2001/XMLSchema" xmlns:p="http://schemas.microsoft.com/office/2006/metadata/properties" xmlns:ns2="3ff16989-0871-412d-8491-0d46d3b4fe23" xmlns:ns3="0e733887-b47c-44a5-a322-08148880beac" targetNamespace="http://schemas.microsoft.com/office/2006/metadata/properties" ma:root="true" ma:fieldsID="25b55b562f51d3a17b919e6e095cc0ca" ns2:_="" ns3:_="">
     <xsd:import namespace="3ff16989-0871-412d-8491-0d46d3b4fe23"/>
@@ -27230,26 +27232,28 @@
 </ct:contentTypeSchema>
 </file>
 
-<file path=customXml/item2.xml><?xml version="1.0" encoding="utf-8"?>
-<p:properties xmlns:p="http://schemas.microsoft.com/office/2006/metadata/properties" xmlns:xsi="http://www.w3.org/2001/XMLSchema-instance" xmlns:pc="http://schemas.microsoft.com/office/infopath/2007/PartnerControls">
-  <documentManagement/>
-</p:properties>
-</file>
-
-<file path=customXml/item3.xml><?xml version="1.0" encoding="utf-8"?>
-<?mso-contentType ?>
-<FormTemplates xmlns="http://schemas.microsoft.com/sharepoint/v3/contenttype/forms">
-  <Display>DocumentLibraryForm</Display>
-  <Edit>DocumentLibraryForm</Edit>
-  <New>DocumentLibraryForm</New>
-</FormTemplates>
-</file>
-
 <file path=customXml/item4.xml><?xml version="1.0" encoding="utf-8"?>
 <b:Sources xmlns:b="http://schemas.openxmlformats.org/officeDocument/2006/bibliography" xmlns="http://schemas.openxmlformats.org/officeDocument/2006/bibliography" SelectedStyle="\APASixthEditionOfficeOnline.xsl" StyleName="APA" Version="6"/>
 </file>
 
 <file path=customXml/itemProps1.xml><?xml version="1.0" encoding="utf-8"?>
+<ds:datastoreItem xmlns:ds="http://schemas.openxmlformats.org/officeDocument/2006/customXml" ds:itemID="{6DF44E2D-C858-469B-92DA-52DA05B6E60B}">
+  <ds:schemaRefs>
+    <ds:schemaRef ds:uri="http://schemas.microsoft.com/sharepoint/v3/contenttype/forms"/>
+  </ds:schemaRefs>
+</ds:datastoreItem>
+</file>
+
+<file path=customXml/itemProps2.xml><?xml version="1.0" encoding="utf-8"?>
+<ds:datastoreItem xmlns:ds="http://schemas.openxmlformats.org/officeDocument/2006/customXml" ds:itemID="{8A163705-413A-456E-822E-0DC5742022BF}">
+  <ds:schemaRefs>
+    <ds:schemaRef ds:uri="http://schemas.microsoft.com/office/2006/metadata/properties"/>
+    <ds:schemaRef ds:uri="http://schemas.microsoft.com/office/infopath/2007/PartnerControls"/>
+  </ds:schemaRefs>
+</ds:datastoreItem>
+</file>
+
+<file path=customXml/itemProps3.xml><?xml version="1.0" encoding="utf-8"?>
 <ds:datastoreItem xmlns:ds="http://schemas.openxmlformats.org/officeDocument/2006/customXml" ds:itemID="{E6F6A193-8033-47AE-A4BC-27736971122C}">
   <ds:schemaRefs>
     <ds:schemaRef ds:uri="http://schemas.microsoft.com/office/2006/metadata/contentType"/>
@@ -27268,25 +27272,8 @@
 </ds:datastoreItem>
 </file>
 
-<file path=customXml/itemProps2.xml><?xml version="1.0" encoding="utf-8"?>
-<ds:datastoreItem xmlns:ds="http://schemas.openxmlformats.org/officeDocument/2006/customXml" ds:itemID="{8A163705-413A-456E-822E-0DC5742022BF}">
-  <ds:schemaRefs>
-    <ds:schemaRef ds:uri="http://schemas.microsoft.com/office/2006/metadata/properties"/>
-    <ds:schemaRef ds:uri="http://schemas.microsoft.com/office/infopath/2007/PartnerControls"/>
-  </ds:schemaRefs>
-</ds:datastoreItem>
-</file>
-
-<file path=customXml/itemProps3.xml><?xml version="1.0" encoding="utf-8"?>
-<ds:datastoreItem xmlns:ds="http://schemas.openxmlformats.org/officeDocument/2006/customXml" ds:itemID="{6DF44E2D-C858-469B-92DA-52DA05B6E60B}">
-  <ds:schemaRefs>
-    <ds:schemaRef ds:uri="http://schemas.microsoft.com/sharepoint/v3/contenttype/forms"/>
-  </ds:schemaRefs>
-</ds:datastoreItem>
-</file>
-
 <file path=customXml/itemProps4.xml><?xml version="1.0" encoding="utf-8"?>
-<ds:datastoreItem xmlns:ds="http://schemas.openxmlformats.org/officeDocument/2006/customXml" ds:itemID="{A981D046-99E1-4AC6-8946-FB41329CEB77}">
+<ds:datastoreItem xmlns:ds="http://schemas.openxmlformats.org/officeDocument/2006/customXml" ds:itemID="{9D9FA3ED-BB62-4680-87FE-646D3FF2B943}">
   <ds:schemaRefs>
     <ds:schemaRef ds:uri="http://schemas.openxmlformats.org/officeDocument/2006/bibliography"/>
   </ds:schemaRefs>

</xml_diff>